<commit_message>
rebuilding site Fri Apr 10 13:43:58 EDT 2020
</commit_message>
<xml_diff>
--- a/public/files/13-week/Example_Super_Mario_Bros.docx
+++ b/public/files/13-week/Example_Super_Mario_Bros.docx
@@ -6,6 +6,43 @@
       <w:pPr>
         <w:ind w:left="-270"/>
         <w:rPr>
+          <w:rFonts w:ascii="Times New Roman" w:hAnsi="Times New Roman" w:cs="Times New Roman"/>
+        </w:rPr>
+      </w:pPr>
+      <w:r>
+        <w:rPr>
+          <w:rFonts w:ascii="Times New Roman" w:hAnsi="Times New Roman" w:cs="Times New Roman"/>
+        </w:rPr>
+        <w:t>Name:</w:t>
+      </w:r>
+      <w:r>
+        <w:rPr>
+          <w:rFonts w:ascii="Times New Roman" w:hAnsi="Times New Roman" w:cs="Times New Roman"/>
+        </w:rPr>
+        <w:t xml:space="preserve"> Hongta</w:t>
+      </w:r>
+      <w:bookmarkStart w:id="0" w:name="_GoBack"/>
+      <w:bookmarkEnd w:id="0"/>
+      <w:r>
+        <w:rPr>
+          <w:rFonts w:ascii="Times New Roman" w:hAnsi="Times New Roman" w:cs="Times New Roman"/>
+        </w:rPr>
+        <w:t>o Hao</w:t>
+      </w:r>
+    </w:p>
+    <w:p>
+      <w:pPr>
+        <w:ind w:left="-270"/>
+        <w:rPr>
+          <w:b/>
+          <w:sz w:val="28"/>
+        </w:rPr>
+      </w:pPr>
+    </w:p>
+    <w:p>
+      <w:pPr>
+        <w:ind w:left="-270"/>
+        <w:rPr>
           <w:b/>
           <w:sz w:val="28"/>
         </w:rPr>
@@ -255,10 +292,7 @@
         <w:t xml:space="preserve">The Super Mario Bros game follows Mario's adventures in a fictional Mushroom Kingdom with Mario as the player character. </w:t>
       </w:r>
       <w:r>
-        <w:t>Mario</w:t>
-      </w:r>
-      <w:r>
-        <w:t xml:space="preserve"> runs and jumps across platforms and atop enemies</w:t>
+        <w:t>Mario runs and jumps across platforms and atop enemies</w:t>
       </w:r>
       <w:r>
         <w:t xml:space="preserve"> in themed levels</w:t>
@@ -677,6 +711,7 @@
           <w:color w:val="7F7F7F" w:themeColor="text1" w:themeTint="80"/>
           <w:sz w:val="20"/>
         </w:rPr>
+        <w:lastRenderedPageBreak/>
         <w:t xml:space="preserve">Electronic/digital or board/card game? </w:t>
       </w:r>
       <w:r>
@@ -977,11 +1012,9 @@
       <w:pPr>
         <w:ind w:left="-270"/>
       </w:pPr>
-      <w:bookmarkStart w:id="0" w:name="_GoBack"/>
       <w:r>
         <w:t xml:space="preserve">The game is very simple and engaging, with game-enhancing music. </w:t>
       </w:r>
-      <w:bookmarkEnd w:id="0"/>
     </w:p>
     <w:p>
       <w:pPr>
@@ -1415,10 +1448,6 @@
     <w:lsdException w:name="Book Title" w:uiPriority="33" w:qFormat="1"/>
     <w:lsdException w:name="Bibliography" w:semiHidden="1" w:uiPriority="37" w:unhideWhenUsed="1"/>
     <w:lsdException w:name="TOC Heading" w:semiHidden="1" w:uiPriority="39" w:unhideWhenUsed="1" w:qFormat="1"/>
-    <w:lsdException w:name="Grid Table Light" w:semiHidden="1" w:unhideWhenUsed="1"/>
-    <w:lsdException w:name="Grid Table 1 Light" w:semiHidden="1" w:unhideWhenUsed="1"/>
-    <w:lsdException w:name="Grid Table 2" w:semiHidden="1" w:unhideWhenUsed="1"/>
-    <w:lsdException w:name="Grid Table 3" w:semiHidden="1" w:unhideWhenUsed="1"/>
     <w:lsdException w:name="Grid Table 4" w:uiPriority="49"/>
     <w:lsdException w:name="Grid Table 5 Dark" w:uiPriority="50"/>
     <w:lsdException w:name="Grid Table 6 Colorful" w:uiPriority="51"/>
@@ -1533,6 +1562,7 @@
   <w:style w:type="character" w:default="1" w:styleId="DefaultParagraphFont">
     <w:name w:val="Default Paragraph Font"/>
     <w:uiPriority w:val="1"/>
+    <w:semiHidden/>
     <w:unhideWhenUsed/>
   </w:style>
   <w:style w:type="table" w:default="1" w:styleId="TableNormal">

</xml_diff>